<commit_message>
Correo y algunas mejoras
</commit_message>
<xml_diff>
--- a/SistemaLavado/FaltantesMantenimiento.docx
+++ b/SistemaLavado/FaltantesMantenimiento.docx
@@ -205,8 +205,27 @@
           <w:szCs w:val="20"/>
           <w:highlight w:val="yellow"/>
         </w:rPr>
-        <w:t xml:space="preserve">Ir a pagina de </w:t>
-      </w:r>
+        <w:t xml:space="preserve">Ir a </w:t>
+      </w:r>
+      <w:proofErr w:type="spellStart"/>
+      <w:r>
+        <w:rPr>
+          <w:sz w:val="20"/>
+          <w:szCs w:val="20"/>
+          <w:highlight w:val="yellow"/>
+        </w:rPr>
+        <w:t>pagina</w:t>
+      </w:r>
+      <w:proofErr w:type="spellEnd"/>
+      <w:r>
+        <w:rPr>
+          <w:sz w:val="20"/>
+          <w:szCs w:val="20"/>
+          <w:highlight w:val="yellow"/>
+        </w:rPr>
+        <w:t xml:space="preserve"> de </w:t>
+      </w:r>
+      <w:proofErr w:type="spellStart"/>
       <w:r>
         <w:rPr>
           <w:sz w:val="20"/>
@@ -214,6 +233,7 @@
         </w:rPr>
         <w:t>ListaFabricante</w:t>
       </w:r>
+      <w:proofErr w:type="spellEnd"/>
     </w:p>
     <w:p>
       <w:pPr>
@@ -791,15 +811,15 @@
           <w:color w:val="auto"/>
           <w:sz w:val="20"/>
           <w:szCs w:val="20"/>
-          <w:highlight w:val="red"/>
-        </w:rPr>
-      </w:pPr>
-      <w:r>
-        <w:rPr>
-          <w:color w:val="auto"/>
-          <w:sz w:val="20"/>
-          <w:szCs w:val="20"/>
-          <w:highlight w:val="red"/>
+          <w:highlight w:val="yellow"/>
+        </w:rPr>
+      </w:pPr>
+      <w:r>
+        <w:rPr>
+          <w:color w:val="auto"/>
+          <w:sz w:val="20"/>
+          <w:szCs w:val="20"/>
+          <w:highlight w:val="yellow"/>
         </w:rPr>
         <w:t xml:space="preserve">• Fecha de nacimiento </w:t>
       </w:r>
@@ -1210,12 +1230,153 @@
     <w:p>
       <w:pPr>
         <w:pStyle w:val="Default"/>
-        <w:rPr>
-          <w:color w:val="auto"/>
-          <w:sz w:val="20"/>
-          <w:szCs w:val="20"/>
-        </w:rPr>
-      </w:pPr>
+        <w:numPr>
+          <w:ilvl w:val="0"/>
+          <w:numId w:val="6"/>
+        </w:numPr>
+        <w:rPr>
+          <w:color w:val="auto"/>
+          <w:sz w:val="20"/>
+          <w:szCs w:val="20"/>
+        </w:rPr>
+      </w:pPr>
+    </w:p>
+    <w:p>
+      <w:pPr>
+        <w:pStyle w:val="Default"/>
+        <w:numPr>
+          <w:ilvl w:val="0"/>
+          <w:numId w:val="6"/>
+        </w:numPr>
+        <w:rPr>
+          <w:color w:val="auto"/>
+          <w:sz w:val="20"/>
+          <w:szCs w:val="20"/>
+          <w:highlight w:val="yellow"/>
+        </w:rPr>
+      </w:pPr>
+      <w:r>
+        <w:rPr>
+          <w:color w:val="auto"/>
+          <w:sz w:val="20"/>
+          <w:szCs w:val="20"/>
+          <w:highlight w:val="yellow"/>
+        </w:rPr>
+        <w:t>Crear usuario</w:t>
+      </w:r>
+    </w:p>
+    <w:p>
+      <w:pPr>
+        <w:pStyle w:val="Default"/>
+        <w:rPr>
+          <w:color w:val="auto"/>
+          <w:sz w:val="20"/>
+          <w:szCs w:val="20"/>
+          <w:highlight w:val="red"/>
+        </w:rPr>
+      </w:pPr>
+      <w:r>
+        <w:rPr>
+          <w:color w:val="auto"/>
+          <w:sz w:val="20"/>
+          <w:szCs w:val="20"/>
+          <w:highlight w:val="red"/>
+        </w:rPr>
+        <w:t xml:space="preserve">Al modificar un registro no jala la información de esa </w:t>
+      </w:r>
+      <w:proofErr w:type="gramStart"/>
+      <w:r>
+        <w:rPr>
+          <w:color w:val="auto"/>
+          <w:sz w:val="20"/>
+          <w:szCs w:val="20"/>
+          <w:highlight w:val="red"/>
+        </w:rPr>
+        <w:t>persona</w:t>
+      </w:r>
+      <w:proofErr w:type="gramEnd"/>
+      <w:r>
+        <w:rPr>
+          <w:color w:val="auto"/>
+          <w:sz w:val="20"/>
+          <w:szCs w:val="20"/>
+          <w:highlight w:val="red"/>
+        </w:rPr>
+        <w:t xml:space="preserve"> sino que jala por default</w:t>
+      </w:r>
+    </w:p>
+    <w:p>
+      <w:pPr>
+        <w:pStyle w:val="Default"/>
+        <w:rPr>
+          <w:color w:val="auto"/>
+          <w:sz w:val="20"/>
+          <w:szCs w:val="20"/>
+        </w:rPr>
+      </w:pPr>
+      <w:r>
+        <w:rPr>
+          <w:color w:val="auto"/>
+          <w:sz w:val="20"/>
+          <w:szCs w:val="20"/>
+          <w:highlight w:val="red"/>
+        </w:rPr>
+        <w:t>No están acomodados provincias cantones distritos</w:t>
+      </w:r>
+    </w:p>
+    <w:p>
+      <w:pPr>
+        <w:pStyle w:val="Default"/>
+        <w:rPr>
+          <w:color w:val="auto"/>
+          <w:sz w:val="20"/>
+          <w:szCs w:val="20"/>
+        </w:rPr>
+      </w:pPr>
+      <w:r>
+        <w:rPr>
+          <w:color w:val="auto"/>
+          <w:sz w:val="20"/>
+          <w:szCs w:val="20"/>
+        </w:rPr>
+        <w:t xml:space="preserve">Visualizar correo </w:t>
+      </w:r>
+    </w:p>
+    <w:p>
+      <w:pPr>
+        <w:pStyle w:val="Default"/>
+        <w:rPr>
+          <w:color w:val="auto"/>
+          <w:sz w:val="20"/>
+          <w:szCs w:val="20"/>
+        </w:rPr>
+      </w:pPr>
+      <w:r>
+        <w:rPr>
+          <w:color w:val="auto"/>
+          <w:sz w:val="20"/>
+          <w:szCs w:val="20"/>
+        </w:rPr>
+        <w:t xml:space="preserve">validar fecha </w:t>
+      </w:r>
+      <w:proofErr w:type="spellStart"/>
+      <w:r>
+        <w:rPr>
+          <w:color w:val="auto"/>
+          <w:sz w:val="20"/>
+          <w:szCs w:val="20"/>
+        </w:rPr>
+        <w:t>vacia</w:t>
+      </w:r>
+      <w:proofErr w:type="spellEnd"/>
+      <w:r>
+        <w:rPr>
+          <w:color w:val="auto"/>
+          <w:sz w:val="20"/>
+          <w:szCs w:val="20"/>
+        </w:rPr>
+        <w:t xml:space="preserve"> </w:t>
+      </w:r>
     </w:p>
     <w:p>
       <w:pPr>
@@ -1234,6 +1395,7 @@
           <w:sz w:val="23"/>
           <w:szCs w:val="23"/>
         </w:rPr>
+        <w:lastRenderedPageBreak/>
         <w:t xml:space="preserve">2.6. Vehículos </w:t>
       </w:r>
     </w:p>
@@ -1350,7 +1512,6 @@
           <w:sz w:val="20"/>
           <w:szCs w:val="20"/>
         </w:rPr>
-        <w:lastRenderedPageBreak/>
         <w:t xml:space="preserve">• </w:t>
       </w:r>
       <w:r>

</xml_diff>

<commit_message>
Mejoras y marca vehiculo
</commit_message>
<xml_diff>
--- a/SistemaLavado/FaltantesMantenimiento.docx
+++ b/SistemaLavado/FaltantesMantenimiento.docx
@@ -10,6 +10,7 @@
         <w:spacing w:after="0" w:line="240" w:lineRule="auto"/>
         <w:rPr>
           <w:rFonts w:ascii="Times New Roman" w:hAnsi="Times New Roman" w:cs="Times New Roman"/>
+          <w:strike/>
           <w:color w:val="000000"/>
           <w:sz w:val="24"/>
           <w:szCs w:val="24"/>
@@ -29,17 +30,21 @@
         <w:ind w:left="360"/>
         <w:rPr>
           <w:rFonts w:ascii="Times New Roman" w:hAnsi="Times New Roman" w:cs="Times New Roman"/>
+          <w:strike/>
           <w:color w:val="000000"/>
           <w:sz w:val="23"/>
           <w:szCs w:val="23"/>
-        </w:rPr>
-      </w:pPr>
-      <w:r>
-        <w:rPr>
-          <w:rFonts w:ascii="Times New Roman" w:hAnsi="Times New Roman" w:cs="Times New Roman"/>
+          <w:highlight w:val="yellow"/>
+        </w:rPr>
+      </w:pPr>
+      <w:r>
+        <w:rPr>
+          <w:rFonts w:ascii="Times New Roman" w:hAnsi="Times New Roman" w:cs="Times New Roman"/>
+          <w:strike/>
           <w:color w:val="000000"/>
           <w:sz w:val="23"/>
           <w:szCs w:val="23"/>
+          <w:highlight w:val="yellow"/>
         </w:rPr>
         <w:t>1. HTML5: a. Debe implementar al menos las siguientes etiquetas:</w:t>
       </w:r>
@@ -57,17 +62,21 @@
         <w:ind w:left="360"/>
         <w:rPr>
           <w:rFonts w:ascii="Times New Roman" w:hAnsi="Times New Roman" w:cs="Times New Roman"/>
+          <w:strike/>
           <w:color w:val="000000"/>
           <w:sz w:val="23"/>
           <w:szCs w:val="23"/>
-        </w:rPr>
-      </w:pPr>
-      <w:r>
-        <w:rPr>
-          <w:rFonts w:ascii="Times New Roman" w:hAnsi="Times New Roman" w:cs="Times New Roman"/>
+          <w:highlight w:val="yellow"/>
+        </w:rPr>
+      </w:pPr>
+      <w:r>
+        <w:rPr>
+          <w:rFonts w:ascii="Times New Roman" w:hAnsi="Times New Roman" w:cs="Times New Roman"/>
+          <w:strike/>
           <w:color w:val="000000"/>
           <w:sz w:val="23"/>
           <w:szCs w:val="23"/>
+          <w:highlight w:val="yellow"/>
         </w:rPr>
         <w:t xml:space="preserve"> i. Video </w:t>
       </w:r>
@@ -85,18 +94,22 @@
         <w:ind w:left="360"/>
         <w:rPr>
           <w:rFonts w:ascii="Times New Roman" w:hAnsi="Times New Roman" w:cs="Times New Roman"/>
+          <w:strike/>
           <w:color w:val="000000"/>
           <w:sz w:val="23"/>
           <w:szCs w:val="23"/>
+          <w:highlight w:val="yellow"/>
         </w:rPr>
       </w:pPr>
       <w:proofErr w:type="spellStart"/>
       <w:r>
         <w:rPr>
           <w:rFonts w:ascii="Times New Roman" w:hAnsi="Times New Roman" w:cs="Times New Roman"/>
+          <w:strike/>
           <w:color w:val="000000"/>
           <w:sz w:val="23"/>
           <w:szCs w:val="23"/>
+          <w:highlight w:val="yellow"/>
         </w:rPr>
         <w:t>ii</w:t>
       </w:r>
@@ -104,9 +117,11 @@
       <w:r>
         <w:rPr>
           <w:rFonts w:ascii="Times New Roman" w:hAnsi="Times New Roman" w:cs="Times New Roman"/>
+          <w:strike/>
           <w:color w:val="000000"/>
           <w:sz w:val="23"/>
           <w:szCs w:val="23"/>
+          <w:highlight w:val="yellow"/>
         </w:rPr>
         <w:t xml:space="preserve">. Audio </w:t>
       </w:r>
@@ -124,9 +139,11 @@
         <w:ind w:left="360"/>
         <w:rPr>
           <w:rFonts w:ascii="Times New Roman" w:hAnsi="Times New Roman" w:cs="Times New Roman"/>
+          <w:strike/>
           <w:color w:val="000000"/>
           <w:sz w:val="23"/>
           <w:szCs w:val="23"/>
+          <w:highlight w:val="yellow"/>
         </w:rPr>
       </w:pPr>
     </w:p>
@@ -143,9 +160,11 @@
         <w:ind w:left="360"/>
         <w:rPr>
           <w:rFonts w:ascii="Times New Roman" w:hAnsi="Times New Roman" w:cs="Times New Roman"/>
+          <w:strike/>
           <w:color w:val="000000"/>
           <w:sz w:val="23"/>
           <w:szCs w:val="23"/>
+          <w:highlight w:val="yellow"/>
         </w:rPr>
       </w:pPr>
     </w:p>
@@ -161,17 +180,21 @@
         <w:spacing w:after="0" w:line="240" w:lineRule="auto"/>
         <w:rPr>
           <w:rFonts w:ascii="Times New Roman" w:hAnsi="Times New Roman" w:cs="Times New Roman"/>
+          <w:strike/>
           <w:color w:val="000000"/>
           <w:sz w:val="23"/>
           <w:szCs w:val="23"/>
-        </w:rPr>
-      </w:pPr>
-      <w:r>
-        <w:rPr>
-          <w:rFonts w:ascii="Times New Roman" w:hAnsi="Times New Roman" w:cs="Times New Roman"/>
+          <w:highlight w:val="yellow"/>
+        </w:rPr>
+      </w:pPr>
+      <w:r>
+        <w:rPr>
+          <w:rFonts w:ascii="Times New Roman" w:hAnsi="Times New Roman" w:cs="Times New Roman"/>
+          <w:strike/>
           <w:color w:val="000000"/>
           <w:sz w:val="23"/>
           <w:szCs w:val="23"/>
+          <w:highlight w:val="yellow"/>
         </w:rPr>
         <w:t xml:space="preserve">2. CSS </w:t>
       </w:r>
@@ -179,9 +202,11 @@
       <w:r>
         <w:rPr>
           <w:rFonts w:ascii="Times New Roman" w:hAnsi="Times New Roman" w:cs="Times New Roman"/>
+          <w:strike/>
           <w:color w:val="000000"/>
           <w:sz w:val="23"/>
           <w:szCs w:val="23"/>
+          <w:highlight w:val="yellow"/>
         </w:rPr>
         <w:t>sprites</w:t>
       </w:r>
@@ -189,9 +214,11 @@
       <w:r>
         <w:rPr>
           <w:rFonts w:ascii="Times New Roman" w:hAnsi="Times New Roman" w:cs="Times New Roman"/>
+          <w:strike/>
           <w:color w:val="000000"/>
           <w:sz w:val="23"/>
           <w:szCs w:val="23"/>
+          <w:highlight w:val="yellow"/>
         </w:rPr>
         <w:t xml:space="preserve">: a. Todas las imágenes que se van a mostrar en la aplicación deben encontrarse en un Sprite. </w:t>
       </w:r>
@@ -208,9 +235,11 @@
         <w:spacing w:after="0" w:line="240" w:lineRule="auto"/>
         <w:rPr>
           <w:rFonts w:ascii="Times New Roman" w:hAnsi="Times New Roman" w:cs="Times New Roman"/>
+          <w:strike/>
           <w:color w:val="000000"/>
           <w:sz w:val="23"/>
           <w:szCs w:val="23"/>
+          <w:highlight w:val="yellow"/>
         </w:rPr>
       </w:pPr>
     </w:p>
@@ -226,17 +255,21 @@
         <w:spacing w:after="167" w:line="240" w:lineRule="auto"/>
         <w:rPr>
           <w:rFonts w:ascii="Times New Roman" w:hAnsi="Times New Roman" w:cs="Times New Roman"/>
+          <w:strike/>
           <w:color w:val="000000"/>
           <w:sz w:val="23"/>
           <w:szCs w:val="23"/>
-        </w:rPr>
-      </w:pPr>
-      <w:r>
-        <w:rPr>
-          <w:rFonts w:ascii="Times New Roman" w:hAnsi="Times New Roman" w:cs="Times New Roman"/>
+          <w:highlight w:val="yellow"/>
+        </w:rPr>
+      </w:pPr>
+      <w:r>
+        <w:rPr>
+          <w:rFonts w:ascii="Times New Roman" w:hAnsi="Times New Roman" w:cs="Times New Roman"/>
+          <w:strike/>
           <w:color w:val="000000"/>
           <w:sz w:val="23"/>
           <w:szCs w:val="23"/>
+          <w:highlight w:val="yellow"/>
         </w:rPr>
         <w:t xml:space="preserve">3. Bootstrap: a. Todas las páginas deben utilizar </w:t>
       </w:r>
@@ -244,9 +277,11 @@
       <w:r>
         <w:rPr>
           <w:rFonts w:ascii="Times New Roman" w:hAnsi="Times New Roman" w:cs="Times New Roman"/>
+          <w:strike/>
           <w:color w:val="000000"/>
           <w:sz w:val="23"/>
           <w:szCs w:val="23"/>
+          <w:highlight w:val="yellow"/>
         </w:rPr>
         <w:t>bootstrap</w:t>
       </w:r>
@@ -254,9 +289,11 @@
       <w:r>
         <w:rPr>
           <w:rFonts w:ascii="Times New Roman" w:hAnsi="Times New Roman" w:cs="Times New Roman"/>
+          <w:strike/>
           <w:color w:val="000000"/>
           <w:sz w:val="23"/>
           <w:szCs w:val="23"/>
+          <w:highlight w:val="yellow"/>
         </w:rPr>
         <w:t xml:space="preserve">. </w:t>
       </w:r>
@@ -273,17 +310,21 @@
         <w:spacing w:after="0" w:line="240" w:lineRule="auto"/>
         <w:rPr>
           <w:rFonts w:ascii="Times New Roman" w:hAnsi="Times New Roman" w:cs="Times New Roman"/>
+          <w:strike/>
           <w:color w:val="000000"/>
           <w:sz w:val="23"/>
           <w:szCs w:val="23"/>
-        </w:rPr>
-      </w:pPr>
-      <w:r>
-        <w:rPr>
-          <w:rFonts w:ascii="Times New Roman" w:hAnsi="Times New Roman" w:cs="Times New Roman"/>
+          <w:highlight w:val="yellow"/>
+        </w:rPr>
+      </w:pPr>
+      <w:r>
+        <w:rPr>
+          <w:rFonts w:ascii="Times New Roman" w:hAnsi="Times New Roman" w:cs="Times New Roman"/>
+          <w:strike/>
           <w:color w:val="000000"/>
           <w:sz w:val="23"/>
           <w:szCs w:val="23"/>
+          <w:highlight w:val="yellow"/>
         </w:rPr>
         <w:t xml:space="preserve">b. Debe implementar el componente </w:t>
       </w:r>
@@ -293,9 +334,11 @@
           <w:rFonts w:ascii="Times New Roman" w:hAnsi="Times New Roman" w:cs="Times New Roman"/>
           <w:b/>
           <w:bCs/>
+          <w:strike/>
           <w:color w:val="000000"/>
           <w:sz w:val="23"/>
           <w:szCs w:val="23"/>
+          <w:highlight w:val="yellow"/>
         </w:rPr>
         <w:t>carousel</w:t>
       </w:r>
@@ -305,9 +348,11 @@
           <w:rFonts w:ascii="Times New Roman" w:hAnsi="Times New Roman" w:cs="Times New Roman"/>
           <w:b/>
           <w:bCs/>
+          <w:strike/>
           <w:color w:val="000000"/>
           <w:sz w:val="23"/>
           <w:szCs w:val="23"/>
+          <w:highlight w:val="yellow"/>
         </w:rPr>
         <w:t xml:space="preserve"> </w:t>
       </w:r>
@@ -321,8 +366,10 @@
         <w:spacing w:after="0" w:line="240" w:lineRule="auto"/>
         <w:rPr>
           <w:rFonts w:ascii="Times New Roman" w:hAnsi="Times New Roman" w:cs="Times New Roman"/>
-          <w:sz w:val="23"/>
-          <w:szCs w:val="23"/>
+          <w:strike/>
+          <w:sz w:val="23"/>
+          <w:szCs w:val="23"/>
+          <w:highlight w:val="yellow"/>
         </w:rPr>
       </w:pPr>
       <w:r>
@@ -332,48 +379,22 @@
           <w:bCs/>
           <w:sz w:val="23"/>
           <w:szCs w:val="23"/>
+          <w:highlight w:val="yellow"/>
         </w:rPr>
         <w:lastRenderedPageBreak/>
-        <w:t xml:space="preserve">2. Mantenimientos de catálogos </w:t>
-      </w:r>
-    </w:p>
-    <w:p>
-      <w:pPr>
-        <w:autoSpaceDE w:val="0"/>
-        <w:autoSpaceDN w:val="0"/>
-        <w:adjustRightInd w:val="0"/>
-        <w:spacing w:after="0" w:line="240" w:lineRule="auto"/>
-        <w:rPr>
-          <w:rFonts w:ascii="Times New Roman" w:hAnsi="Times New Roman" w:cs="Times New Roman"/>
-          <w:sz w:val="23"/>
-          <w:szCs w:val="23"/>
-        </w:rPr>
-      </w:pPr>
-      <w:r>
-        <w:rPr>
-          <w:rFonts w:ascii="Times New Roman" w:hAnsi="Times New Roman" w:cs="Times New Roman"/>
-          <w:sz w:val="23"/>
-          <w:szCs w:val="23"/>
-        </w:rPr>
-        <w:t>La aplicación debe permitir el mantenimiento (</w:t>
+        <w:t>2</w:t>
       </w:r>
       <w:r>
         <w:rPr>
           <w:rFonts w:ascii="Times New Roman" w:hAnsi="Times New Roman" w:cs="Times New Roman"/>
           <w:b/>
           <w:bCs/>
-          <w:sz w:val="23"/>
-          <w:szCs w:val="23"/>
-        </w:rPr>
-        <w:t xml:space="preserve">consultar, insertar, modificar y eliminar) </w:t>
-      </w:r>
-      <w:r>
-        <w:rPr>
-          <w:rFonts w:ascii="Times New Roman" w:hAnsi="Times New Roman" w:cs="Times New Roman"/>
-          <w:sz w:val="23"/>
-          <w:szCs w:val="23"/>
-        </w:rPr>
-        <w:t xml:space="preserve">de los siguientes catálogos: </w:t>
+          <w:strike/>
+          <w:sz w:val="23"/>
+          <w:szCs w:val="23"/>
+          <w:highlight w:val="yellow"/>
+        </w:rPr>
+        <w:t xml:space="preserve">. Mantenimientos de catálogos </w:t>
       </w:r>
     </w:p>
     <w:p>
@@ -384,16 +405,65 @@
         <w:spacing w:after="0" w:line="240" w:lineRule="auto"/>
         <w:rPr>
           <w:rFonts w:ascii="Times New Roman" w:hAnsi="Times New Roman" w:cs="Times New Roman"/>
-          <w:sz w:val="23"/>
-          <w:szCs w:val="23"/>
-          <w:highlight w:val="yellow"/>
-        </w:rPr>
-      </w:pPr>
+          <w:strike/>
+          <w:sz w:val="23"/>
+          <w:szCs w:val="23"/>
+          <w:highlight w:val="yellow"/>
+        </w:rPr>
+      </w:pPr>
+      <w:r>
+        <w:rPr>
+          <w:rFonts w:ascii="Times New Roman" w:hAnsi="Times New Roman" w:cs="Times New Roman"/>
+          <w:strike/>
+          <w:sz w:val="23"/>
+          <w:szCs w:val="23"/>
+          <w:highlight w:val="yellow"/>
+        </w:rPr>
+        <w:t>La aplicación debe permitir el mantenimiento (</w:t>
+      </w:r>
       <w:r>
         <w:rPr>
           <w:rFonts w:ascii="Times New Roman" w:hAnsi="Times New Roman" w:cs="Times New Roman"/>
           <w:b/>
           <w:bCs/>
+          <w:strike/>
+          <w:sz w:val="23"/>
+          <w:szCs w:val="23"/>
+          <w:highlight w:val="yellow"/>
+        </w:rPr>
+        <w:t xml:space="preserve">consultar, insertar, modificar y eliminar) </w:t>
+      </w:r>
+      <w:r>
+        <w:rPr>
+          <w:rFonts w:ascii="Times New Roman" w:hAnsi="Times New Roman" w:cs="Times New Roman"/>
+          <w:strike/>
+          <w:sz w:val="23"/>
+          <w:szCs w:val="23"/>
+          <w:highlight w:val="yellow"/>
+        </w:rPr>
+        <w:t xml:space="preserve">de los siguientes catálogos: </w:t>
+      </w:r>
+    </w:p>
+    <w:p>
+      <w:pPr>
+        <w:autoSpaceDE w:val="0"/>
+        <w:autoSpaceDN w:val="0"/>
+        <w:adjustRightInd w:val="0"/>
+        <w:spacing w:after="0" w:line="240" w:lineRule="auto"/>
+        <w:rPr>
+          <w:rFonts w:ascii="Times New Roman" w:hAnsi="Times New Roman" w:cs="Times New Roman"/>
+          <w:strike/>
+          <w:sz w:val="23"/>
+          <w:szCs w:val="23"/>
+          <w:highlight w:val="yellow"/>
+        </w:rPr>
+      </w:pPr>
+      <w:r>
+        <w:rPr>
+          <w:rFonts w:ascii="Times New Roman" w:hAnsi="Times New Roman" w:cs="Times New Roman"/>
+          <w:b/>
+          <w:bCs/>
+          <w:strike/>
           <w:sz w:val="23"/>
           <w:szCs w:val="23"/>
           <w:highlight w:val="yellow"/>
@@ -409,14 +479,16 @@
         <w:spacing w:after="0" w:line="240" w:lineRule="auto"/>
         <w:rPr>
           <w:rFonts w:ascii="Times New Roman" w:hAnsi="Times New Roman" w:cs="Times New Roman"/>
-          <w:sz w:val="23"/>
-          <w:szCs w:val="23"/>
-          <w:highlight w:val="yellow"/>
-        </w:rPr>
-      </w:pPr>
-      <w:r>
-        <w:rPr>
-          <w:rFonts w:ascii="Times New Roman" w:hAnsi="Times New Roman" w:cs="Times New Roman"/>
+          <w:strike/>
+          <w:sz w:val="23"/>
+          <w:szCs w:val="23"/>
+          <w:highlight w:val="yellow"/>
+        </w:rPr>
+      </w:pPr>
+      <w:r>
+        <w:rPr>
+          <w:rFonts w:ascii="Times New Roman" w:hAnsi="Times New Roman" w:cs="Times New Roman"/>
+          <w:strike/>
           <w:sz w:val="23"/>
           <w:szCs w:val="23"/>
           <w:highlight w:val="yellow"/>
@@ -436,14 +508,16 @@
         <w:spacing w:after="57" w:line="240" w:lineRule="auto"/>
         <w:rPr>
           <w:rFonts w:ascii="Times New Roman" w:hAnsi="Times New Roman" w:cs="Times New Roman"/>
-          <w:sz w:val="20"/>
-          <w:szCs w:val="20"/>
-          <w:highlight w:val="yellow"/>
-        </w:rPr>
-      </w:pPr>
-      <w:r>
-        <w:rPr>
-          <w:rFonts w:ascii="Times New Roman" w:hAnsi="Times New Roman" w:cs="Times New Roman"/>
+          <w:strike/>
+          <w:sz w:val="20"/>
+          <w:szCs w:val="20"/>
+          <w:highlight w:val="yellow"/>
+        </w:rPr>
+      </w:pPr>
+      <w:r>
+        <w:rPr>
+          <w:rFonts w:ascii="Times New Roman" w:hAnsi="Times New Roman" w:cs="Times New Roman"/>
+          <w:strike/>
           <w:sz w:val="20"/>
           <w:szCs w:val="20"/>
           <w:highlight w:val="yellow"/>
@@ -463,14 +537,16 @@
         <w:spacing w:after="0" w:line="240" w:lineRule="auto"/>
         <w:rPr>
           <w:rFonts w:ascii="Times New Roman" w:hAnsi="Times New Roman" w:cs="Times New Roman"/>
-          <w:sz w:val="20"/>
-          <w:szCs w:val="20"/>
-          <w:highlight w:val="yellow"/>
-        </w:rPr>
-      </w:pPr>
-      <w:r>
-        <w:rPr>
-          <w:rFonts w:ascii="Times New Roman" w:hAnsi="Times New Roman" w:cs="Times New Roman"/>
+          <w:strike/>
+          <w:sz w:val="20"/>
+          <w:szCs w:val="20"/>
+          <w:highlight w:val="yellow"/>
+        </w:rPr>
+      </w:pPr>
+      <w:r>
+        <w:rPr>
+          <w:rFonts w:ascii="Times New Roman" w:hAnsi="Times New Roman" w:cs="Times New Roman"/>
+          <w:strike/>
           <w:sz w:val="20"/>
           <w:szCs w:val="20"/>
           <w:highlight w:val="yellow"/>
@@ -486,8 +562,10 @@
         <w:spacing w:after="0" w:line="240" w:lineRule="auto"/>
         <w:rPr>
           <w:rFonts w:ascii="Times New Roman" w:hAnsi="Times New Roman" w:cs="Times New Roman"/>
-          <w:sz w:val="20"/>
-          <w:szCs w:val="20"/>
+          <w:strike/>
+          <w:sz w:val="20"/>
+          <w:szCs w:val="20"/>
+          <w:highlight w:val="yellow"/>
         </w:rPr>
       </w:pPr>
     </w:p>
@@ -499,8 +577,10 @@
         <w:spacing w:after="0" w:line="240" w:lineRule="auto"/>
         <w:rPr>
           <w:rFonts w:ascii="Times New Roman" w:hAnsi="Times New Roman" w:cs="Times New Roman"/>
-          <w:sz w:val="23"/>
-          <w:szCs w:val="23"/>
+          <w:strike/>
+          <w:sz w:val="23"/>
+          <w:szCs w:val="23"/>
+          <w:highlight w:val="yellow"/>
         </w:rPr>
       </w:pPr>
       <w:r>
@@ -508,9 +588,10 @@
           <w:rFonts w:ascii="Times New Roman" w:hAnsi="Times New Roman" w:cs="Times New Roman"/>
           <w:b/>
           <w:bCs/>
-          <w:sz w:val="23"/>
-          <w:szCs w:val="23"/>
-          <w:highlight w:val="red"/>
+          <w:strike/>
+          <w:sz w:val="23"/>
+          <w:szCs w:val="23"/>
+          <w:highlight w:val="yellow"/>
         </w:rPr>
         <w:t>No pueden existir 2 o más países con el mismo código.</w:t>
       </w:r>
@@ -519,9 +600,10 @@
           <w:rFonts w:ascii="Times New Roman" w:hAnsi="Times New Roman" w:cs="Times New Roman"/>
           <w:b/>
           <w:bCs/>
-          <w:sz w:val="23"/>
-          <w:szCs w:val="23"/>
-          <w:highlight w:val="red"/>
+          <w:strike/>
+          <w:sz w:val="23"/>
+          <w:szCs w:val="23"/>
+          <w:highlight w:val="yellow"/>
         </w:rPr>
         <w:t xml:space="preserve"> Falta corregir cuadro dialogo del error</w:t>
       </w:r>
@@ -534,8 +616,10 @@
         <w:spacing w:after="0" w:line="240" w:lineRule="auto"/>
         <w:rPr>
           <w:rFonts w:ascii="Times New Roman" w:hAnsi="Times New Roman" w:cs="Times New Roman"/>
-          <w:sz w:val="23"/>
-          <w:szCs w:val="23"/>
+          <w:strike/>
+          <w:sz w:val="23"/>
+          <w:szCs w:val="23"/>
+          <w:highlight w:val="yellow"/>
         </w:rPr>
       </w:pPr>
       <w:r>
@@ -543,8 +627,10 @@
           <w:rFonts w:ascii="Times New Roman" w:hAnsi="Times New Roman" w:cs="Times New Roman"/>
           <w:b/>
           <w:bCs/>
-          <w:sz w:val="23"/>
-          <w:szCs w:val="23"/>
+          <w:strike/>
+          <w:sz w:val="23"/>
+          <w:szCs w:val="23"/>
+          <w:highlight w:val="yellow"/>
         </w:rPr>
         <w:t xml:space="preserve">2.2. Tipos de vehículos </w:t>
       </w:r>
@@ -557,15 +643,19 @@
         <w:spacing w:after="0" w:line="240" w:lineRule="auto"/>
         <w:rPr>
           <w:rFonts w:ascii="Times New Roman" w:hAnsi="Times New Roman" w:cs="Times New Roman"/>
-          <w:sz w:val="23"/>
-          <w:szCs w:val="23"/>
-        </w:rPr>
-      </w:pPr>
-      <w:r>
-        <w:rPr>
-          <w:rFonts w:ascii="Times New Roman" w:hAnsi="Times New Roman" w:cs="Times New Roman"/>
-          <w:sz w:val="23"/>
-          <w:szCs w:val="23"/>
+          <w:strike/>
+          <w:sz w:val="23"/>
+          <w:szCs w:val="23"/>
+          <w:highlight w:val="yellow"/>
+        </w:rPr>
+      </w:pPr>
+      <w:r>
+        <w:rPr>
+          <w:rFonts w:ascii="Times New Roman" w:hAnsi="Times New Roman" w:cs="Times New Roman"/>
+          <w:strike/>
+          <w:sz w:val="23"/>
+          <w:szCs w:val="23"/>
+          <w:highlight w:val="yellow"/>
         </w:rPr>
         <w:t xml:space="preserve">Es necesario almacenar: </w:t>
       </w:r>
@@ -582,15 +672,19 @@
         <w:spacing w:after="57" w:line="240" w:lineRule="auto"/>
         <w:rPr>
           <w:rFonts w:ascii="Times New Roman" w:hAnsi="Times New Roman" w:cs="Times New Roman"/>
-          <w:sz w:val="20"/>
-          <w:szCs w:val="20"/>
-        </w:rPr>
-      </w:pPr>
-      <w:r>
-        <w:rPr>
-          <w:rFonts w:ascii="Times New Roman" w:hAnsi="Times New Roman" w:cs="Times New Roman"/>
-          <w:sz w:val="20"/>
-          <w:szCs w:val="20"/>
+          <w:strike/>
+          <w:sz w:val="20"/>
+          <w:szCs w:val="20"/>
+          <w:highlight w:val="yellow"/>
+        </w:rPr>
+      </w:pPr>
+      <w:r>
+        <w:rPr>
+          <w:rFonts w:ascii="Times New Roman" w:hAnsi="Times New Roman" w:cs="Times New Roman"/>
+          <w:strike/>
+          <w:sz w:val="20"/>
+          <w:szCs w:val="20"/>
+          <w:highlight w:val="yellow"/>
         </w:rPr>
         <w:t xml:space="preserve">• Código </w:t>
       </w:r>
@@ -607,15 +701,19 @@
         <w:spacing w:after="0" w:line="240" w:lineRule="auto"/>
         <w:rPr>
           <w:rFonts w:ascii="Times New Roman" w:hAnsi="Times New Roman" w:cs="Times New Roman"/>
-          <w:sz w:val="20"/>
-          <w:szCs w:val="20"/>
-        </w:rPr>
-      </w:pPr>
-      <w:r>
-        <w:rPr>
-          <w:rFonts w:ascii="Times New Roman" w:hAnsi="Times New Roman" w:cs="Times New Roman"/>
-          <w:sz w:val="20"/>
-          <w:szCs w:val="20"/>
+          <w:strike/>
+          <w:sz w:val="20"/>
+          <w:szCs w:val="20"/>
+          <w:highlight w:val="yellow"/>
+        </w:rPr>
+      </w:pPr>
+      <w:r>
+        <w:rPr>
+          <w:rFonts w:ascii="Times New Roman" w:hAnsi="Times New Roman" w:cs="Times New Roman"/>
+          <w:strike/>
+          <w:sz w:val="20"/>
+          <w:szCs w:val="20"/>
+          <w:highlight w:val="yellow"/>
         </w:rPr>
         <w:t xml:space="preserve">• Tipo </w:t>
       </w:r>
@@ -641,8 +739,10 @@
         <w:spacing w:after="0" w:line="240" w:lineRule="auto"/>
         <w:rPr>
           <w:rFonts w:ascii="Times New Roman" w:hAnsi="Times New Roman" w:cs="Times New Roman"/>
-          <w:sz w:val="23"/>
-          <w:szCs w:val="23"/>
+          <w:strike/>
+          <w:sz w:val="23"/>
+          <w:szCs w:val="23"/>
+          <w:highlight w:val="yellow"/>
         </w:rPr>
       </w:pPr>
       <w:r>
@@ -650,8 +750,10 @@
           <w:rFonts w:ascii="Times New Roman" w:hAnsi="Times New Roman" w:cs="Times New Roman"/>
           <w:b/>
           <w:bCs/>
-          <w:sz w:val="23"/>
-          <w:szCs w:val="23"/>
+          <w:strike/>
+          <w:sz w:val="23"/>
+          <w:szCs w:val="23"/>
+          <w:highlight w:val="yellow"/>
         </w:rPr>
         <w:t xml:space="preserve">No pueden existir 2 o más tipos de vehículos con el mismo código. </w:t>
       </w:r>
@@ -664,8 +766,10 @@
         <w:spacing w:after="0" w:line="240" w:lineRule="auto"/>
         <w:rPr>
           <w:rFonts w:ascii="Times New Roman" w:hAnsi="Times New Roman" w:cs="Times New Roman"/>
-          <w:sz w:val="23"/>
-          <w:szCs w:val="23"/>
+          <w:strike/>
+          <w:sz w:val="23"/>
+          <w:szCs w:val="23"/>
+          <w:highlight w:val="yellow"/>
         </w:rPr>
       </w:pPr>
       <w:r>
@@ -673,8 +777,10 @@
           <w:rFonts w:ascii="Times New Roman" w:hAnsi="Times New Roman" w:cs="Times New Roman"/>
           <w:b/>
           <w:bCs/>
-          <w:sz w:val="23"/>
-          <w:szCs w:val="23"/>
+          <w:strike/>
+          <w:sz w:val="23"/>
+          <w:szCs w:val="23"/>
+          <w:highlight w:val="yellow"/>
         </w:rPr>
         <w:t xml:space="preserve">2.3. Marcas de vehículos </w:t>
       </w:r>
@@ -687,15 +793,19 @@
         <w:spacing w:after="0" w:line="240" w:lineRule="auto"/>
         <w:rPr>
           <w:rFonts w:ascii="Times New Roman" w:hAnsi="Times New Roman" w:cs="Times New Roman"/>
-          <w:sz w:val="23"/>
-          <w:szCs w:val="23"/>
-        </w:rPr>
-      </w:pPr>
-      <w:r>
-        <w:rPr>
-          <w:rFonts w:ascii="Times New Roman" w:hAnsi="Times New Roman" w:cs="Times New Roman"/>
-          <w:sz w:val="23"/>
-          <w:szCs w:val="23"/>
+          <w:strike/>
+          <w:sz w:val="23"/>
+          <w:szCs w:val="23"/>
+          <w:highlight w:val="yellow"/>
+        </w:rPr>
+      </w:pPr>
+      <w:r>
+        <w:rPr>
+          <w:rFonts w:ascii="Times New Roman" w:hAnsi="Times New Roman" w:cs="Times New Roman"/>
+          <w:strike/>
+          <w:sz w:val="23"/>
+          <w:szCs w:val="23"/>
+          <w:highlight w:val="yellow"/>
         </w:rPr>
         <w:t xml:space="preserve">Es necesario almacenar: </w:t>
       </w:r>
@@ -712,15 +822,19 @@
         <w:spacing w:after="61" w:line="240" w:lineRule="auto"/>
         <w:rPr>
           <w:rFonts w:ascii="Times New Roman" w:hAnsi="Times New Roman" w:cs="Times New Roman"/>
-          <w:sz w:val="20"/>
-          <w:szCs w:val="20"/>
-        </w:rPr>
-      </w:pPr>
-      <w:r>
-        <w:rPr>
-          <w:rFonts w:ascii="Times New Roman" w:hAnsi="Times New Roman" w:cs="Times New Roman"/>
-          <w:sz w:val="20"/>
-          <w:szCs w:val="20"/>
+          <w:strike/>
+          <w:sz w:val="20"/>
+          <w:szCs w:val="20"/>
+          <w:highlight w:val="yellow"/>
+        </w:rPr>
+      </w:pPr>
+      <w:r>
+        <w:rPr>
+          <w:rFonts w:ascii="Times New Roman" w:hAnsi="Times New Roman" w:cs="Times New Roman"/>
+          <w:strike/>
+          <w:sz w:val="20"/>
+          <w:szCs w:val="20"/>
+          <w:highlight w:val="yellow"/>
         </w:rPr>
         <w:t xml:space="preserve">• Código </w:t>
       </w:r>
@@ -737,15 +851,19 @@
         <w:spacing w:after="61" w:line="240" w:lineRule="auto"/>
         <w:rPr>
           <w:rFonts w:ascii="Times New Roman" w:hAnsi="Times New Roman" w:cs="Times New Roman"/>
-          <w:sz w:val="20"/>
-          <w:szCs w:val="20"/>
-        </w:rPr>
-      </w:pPr>
-      <w:r>
-        <w:rPr>
-          <w:rFonts w:ascii="Times New Roman" w:hAnsi="Times New Roman" w:cs="Times New Roman"/>
-          <w:sz w:val="20"/>
-          <w:szCs w:val="20"/>
+          <w:strike/>
+          <w:sz w:val="20"/>
+          <w:szCs w:val="20"/>
+          <w:highlight w:val="yellow"/>
+        </w:rPr>
+      </w:pPr>
+      <w:r>
+        <w:rPr>
+          <w:rFonts w:ascii="Times New Roman" w:hAnsi="Times New Roman" w:cs="Times New Roman"/>
+          <w:strike/>
+          <w:sz w:val="20"/>
+          <w:szCs w:val="20"/>
+          <w:highlight w:val="yellow"/>
         </w:rPr>
         <w:t xml:space="preserve">• Tipo </w:t>
       </w:r>
@@ -762,23 +880,29 @@
         <w:spacing w:after="0" w:line="240" w:lineRule="auto"/>
         <w:rPr>
           <w:rFonts w:ascii="Times New Roman" w:hAnsi="Times New Roman" w:cs="Times New Roman"/>
-          <w:sz w:val="20"/>
-          <w:szCs w:val="20"/>
-        </w:rPr>
-      </w:pPr>
-      <w:r>
-        <w:rPr>
-          <w:rFonts w:ascii="Times New Roman" w:hAnsi="Times New Roman" w:cs="Times New Roman"/>
-          <w:sz w:val="20"/>
-          <w:szCs w:val="20"/>
+          <w:strike/>
+          <w:sz w:val="20"/>
+          <w:szCs w:val="20"/>
+          <w:highlight w:val="yellow"/>
+        </w:rPr>
+      </w:pPr>
+      <w:r>
+        <w:rPr>
+          <w:rFonts w:ascii="Times New Roman" w:hAnsi="Times New Roman" w:cs="Times New Roman"/>
+          <w:strike/>
+          <w:sz w:val="20"/>
+          <w:szCs w:val="20"/>
+          <w:highlight w:val="yellow"/>
         </w:rPr>
         <w:t xml:space="preserve">• </w:t>
       </w:r>
       <w:r>
         <w:rPr>
           <w:rFonts w:ascii="Arial" w:hAnsi="Arial" w:cs="Arial"/>
-          <w:sz w:val="20"/>
-          <w:szCs w:val="20"/>
+          <w:strike/>
+          <w:sz w:val="20"/>
+          <w:szCs w:val="20"/>
+          <w:highlight w:val="yellow"/>
         </w:rPr>
         <w:t xml:space="preserve">País fabricante (identificador de la tabla de </w:t>
       </w:r>
@@ -787,16 +911,20 @@
           <w:rFonts w:ascii="Arial" w:hAnsi="Arial" w:cs="Arial"/>
           <w:b/>
           <w:bCs/>
-          <w:sz w:val="20"/>
-          <w:szCs w:val="20"/>
+          <w:strike/>
+          <w:sz w:val="20"/>
+          <w:szCs w:val="20"/>
+          <w:highlight w:val="yellow"/>
         </w:rPr>
         <w:t>país fabricante</w:t>
       </w:r>
       <w:r>
         <w:rPr>
           <w:rFonts w:ascii="Arial" w:hAnsi="Arial" w:cs="Arial"/>
-          <w:sz w:val="20"/>
-          <w:szCs w:val="20"/>
+          <w:strike/>
+          <w:sz w:val="20"/>
+          <w:szCs w:val="20"/>
+          <w:highlight w:val="yellow"/>
         </w:rPr>
         <w:t xml:space="preserve">) </w:t>
       </w:r>

</xml_diff>